<commit_message>
Überarbeitung Ausarbeitung 2 Embedded
</commit_message>
<xml_diff>
--- a/EmSys_LiSi/Ausarbeitung_Aufgabe2.docx
+++ b/EmSys_LiSi/Ausarbeitung_Aufgabe2.docx
@@ -88,39 +88,54 @@
       </w:r>
       <w:proofErr w:type="spellEnd"/>
       <w:r>
-        <w:t>-Zeit zu vergleichen und die Schleife abzubrechen. Mit a</w:t>
-      </w:r>
-      <w:r>
-        <w:rPr>
-          <w:i/>
-        </w:rPr>
-        <w:t>ftertime</w:t>
-      </w:r>
-      <w:r>
-        <w:t xml:space="preserve"> </w:t>
-      </w:r>
-      <w:r>
-        <w:t xml:space="preserve">wird  der </w:t>
-      </w:r>
-      <w:proofErr w:type="spellStart"/>
-      <w:r>
-        <w:t>nanosleep</w:t>
-      </w:r>
-      <w:proofErr w:type="spellEnd"/>
-      <w:r>
-        <w:t xml:space="preserve"> aufgerufen</w:t>
-      </w:r>
-      <w:r>
-        <w:t>, der die 1ms Takt vorgibt und mit jedem Aufruf 1ms wartet</w:t>
-      </w:r>
-      <w:r>
-        <w:t xml:space="preserve">. In der Schleife muss außerdem berechnet werden, wenn eine Nanosekunde abgelaufen ist, um die Sekunden </w:t>
-      </w:r>
-      <w:proofErr w:type="spellStart"/>
-      <w:r>
-        <w:t>hochzurechen</w:t>
-      </w:r>
-      <w:proofErr w:type="spellEnd"/>
+        <w:t xml:space="preserve">-Zeit zu vergleichen und die Schleife abzubrechen. </w:t>
+      </w:r>
+      <w:r>
+        <w:t xml:space="preserve">In </w:t>
+      </w:r>
+      <w:r>
+        <w:rPr>
+          <w:i/>
+        </w:rPr>
+        <w:t xml:space="preserve">aftertime </w:t>
+      </w:r>
+      <w:r>
+        <w:t xml:space="preserve">wird nach dem </w:t>
+      </w:r>
+      <w:proofErr w:type="spellStart"/>
+      <w:r>
+        <w:t>Sleep</w:t>
+      </w:r>
+      <w:proofErr w:type="spellEnd"/>
+      <w:r>
+        <w:t xml:space="preserve"> berechnet, was die aktuelle Zeit nach dem </w:t>
+      </w:r>
+      <w:proofErr w:type="spellStart"/>
+      <w:r>
+        <w:t>Step</w:t>
+      </w:r>
+      <w:proofErr w:type="spellEnd"/>
+      <w:r>
+        <w:t xml:space="preserve"> sein müsste. </w:t>
+      </w:r>
+      <w:r>
+        <w:t xml:space="preserve">In der Schleife muss außerdem berechnet werden, wenn </w:t>
+      </w:r>
+      <w:r>
+        <w:t xml:space="preserve">die Anzahl der Nanosekunden </w:t>
+      </w:r>
+      <w:r>
+        <w:t xml:space="preserve">eine </w:t>
+      </w:r>
+      <w:r>
+        <w:t>Sekunde erreicht hat</w:t>
+      </w:r>
+      <w:r>
+        <w:t xml:space="preserve">, um die Sekunden </w:t>
+      </w:r>
+      <w:r>
+        <w:t>korrekt hochzuzählen</w:t>
+      </w:r>
       <w:r>
         <w:t>. Zuletzt gibt es noch eine Laufvariable, die die Schleifendurchläufe zählt.</w:t>
       </w:r>
@@ -270,11 +285,23 @@
       </w:r>
       <w:proofErr w:type="spellEnd"/>
       <w:r>
-        <w:t> soll die aktuelle Auflösung der Systemuhr ermitteln, dies wird durch ein _</w:t>
-      </w:r>
-      <w:proofErr w:type="spellStart"/>
-      <w:r>
-        <w:t>clockperiod-Struct</w:t>
+        <w:t xml:space="preserve"> soll die aktuelle Auflösung der Systemuhr ermitteln, dies wird durch ein </w:t>
+      </w:r>
+      <w:r>
+        <w:rPr>
+          <w:i/>
+        </w:rPr>
+        <w:t>_</w:t>
+      </w:r>
+      <w:proofErr w:type="spellStart"/>
+      <w:r>
+        <w:rPr>
+          <w:i/>
+        </w:rPr>
+        <w:t>clockperiod</w:t>
+      </w:r>
+      <w:r>
+        <w:t>-Struct</w:t>
       </w:r>
       <w:proofErr w:type="spellEnd"/>
       <w:r>
@@ -282,6 +309,9 @@
       </w:r>
       <w:proofErr w:type="spellStart"/>
       <w:r>
+        <w:rPr>
+          <w:i/>
+        </w:rPr>
         <w:t>ClockPeriod</w:t>
       </w:r>
       <w:proofErr w:type="spellEnd"/>
@@ -335,6 +365,9 @@
       </w:r>
       <w:proofErr w:type="spellStart"/>
       <w:r>
+        <w:rPr>
+          <w:i/>
+        </w:rPr>
         <w:t>clockRes_new</w:t>
       </w:r>
       <w:proofErr w:type="spellEnd"/>
@@ -343,6 +376,9 @@
       </w:r>
       <w:proofErr w:type="spellStart"/>
       <w:r>
+        <w:rPr>
+          <w:i/>
+        </w:rPr>
         <w:t>ClockPeriod</w:t>
       </w:r>
       <w:proofErr w:type="spellEnd"/>
@@ -364,15 +400,13 @@
       </w:r>
       <w:proofErr w:type="gramEnd"/>
       <w:r>
-        <w:t xml:space="preserve"> Main wird dann die Funktion aufgerufen, der geringste Wert, auf den die Systemuhr gesetzt werden kann, sind 10 </w:t>
-      </w:r>
-      <w:proofErr w:type="spellStart"/>
-      <w:r>
-        <w:t>Microsekunden</w:t>
-      </w:r>
-      <w:proofErr w:type="spellEnd"/>
-      <w:r>
-        <w:t>. Mit diesem Wert wird der 1ms-Sleep allerdings immer noch korrekt ausgeführt, er hat also keinen Einfluss auf unsere Ausführung.</w:t>
+        <w:t xml:space="preserve"> Main wird dann die Funktion aufgerufen, der geringste Wert, auf den die Systemuhr gesetzt werden kann, sind 10 Mi</w:t>
+      </w:r>
+      <w:r>
+        <w:t>k</w:t>
+      </w:r>
+      <w:r>
+        <w:t>rosekunden. Mit diesem Wert wird der 1ms-Sleep allerdings immer noch korrekt ausgeführt, er hat also keinen Einfluss auf unsere Ausführung.</w:t>
       </w:r>
     </w:p>
     <w:p>

</xml_diff>

<commit_message>
CGBV Quader und Zylinder fertig
</commit_message>
<xml_diff>
--- a/EmSys_LiSi/Ausarbeitung_Aufgabe2.docx
+++ b/EmSys_LiSi/Ausarbeitung_Aufgabe2.docx
@@ -26,15 +26,7 @@
         </w:numPr>
       </w:pPr>
       <w:r>
-        <w:t xml:space="preserve">Der Takt von 1ms wird durch eine </w:t>
-      </w:r>
-      <w:proofErr w:type="spellStart"/>
-      <w:r>
-        <w:t>while</w:t>
-      </w:r>
-      <w:proofErr w:type="spellEnd"/>
-      <w:r>
-        <w:t xml:space="preserve">-Schleife realisiert, die so lange ausgeführt wird, bis die </w:t>
+        <w:t xml:space="preserve">Der Takt von 1ms wird durch eine while-Schleife realisiert, die so lange ausgeführt wird, bis die </w:t>
       </w:r>
       <w:r>
         <w:t>eingegebene Zeit gewartet wurde. Um die vergangene Zeit</w:t>
@@ -51,14 +43,12 @@
       <w:r>
         <w:t xml:space="preserve">. Die Variable </w:t>
       </w:r>
-      <w:proofErr w:type="spellStart"/>
       <w:r>
         <w:rPr>
           <w:i/>
         </w:rPr>
         <w:t>deadline</w:t>
       </w:r>
-      <w:proofErr w:type="spellEnd"/>
       <w:r>
         <w:t xml:space="preserve"> wird verwendet, um die Zeit in </w:t>
       </w:r>
@@ -68,25 +58,21 @@
       <w:r>
         <w:t xml:space="preserve">festzulegen. </w:t>
       </w:r>
-      <w:proofErr w:type="spellStart"/>
       <w:r>
         <w:rPr>
           <w:i/>
         </w:rPr>
         <w:t>Current</w:t>
       </w:r>
-      <w:proofErr w:type="spellEnd"/>
       <w:r>
         <w:t xml:space="preserve"> wird benötigt, um die aktuelle Zeit mit der </w:t>
       </w:r>
-      <w:proofErr w:type="spellStart"/>
       <w:r>
         <w:rPr>
           <w:i/>
         </w:rPr>
         <w:t>deadline</w:t>
       </w:r>
-      <w:proofErr w:type="spellEnd"/>
       <w:r>
         <w:t xml:space="preserve">-Zeit zu vergleichen und die Schleife abzubrechen. </w:t>
       </w:r>
@@ -100,23 +86,7 @@
         <w:t xml:space="preserve">aftertime </w:t>
       </w:r>
       <w:r>
-        <w:t xml:space="preserve">wird nach dem </w:t>
-      </w:r>
-      <w:proofErr w:type="spellStart"/>
-      <w:r>
-        <w:t>Sleep</w:t>
-      </w:r>
-      <w:proofErr w:type="spellEnd"/>
-      <w:r>
-        <w:t xml:space="preserve"> berechnet, was die aktuelle Zeit nach dem </w:t>
-      </w:r>
-      <w:proofErr w:type="spellStart"/>
-      <w:r>
-        <w:t>Step</w:t>
-      </w:r>
-      <w:proofErr w:type="spellEnd"/>
-      <w:r>
-        <w:t xml:space="preserve"> sein müsste. </w:t>
+        <w:t xml:space="preserve">wird nach dem Sleep berechnet, was die aktuelle Zeit nach dem Step sein müsste. </w:t>
       </w:r>
       <w:r>
         <w:t xml:space="preserve">In der Schleife muss außerdem berechnet werden, wenn </w:t>
@@ -157,14 +127,12 @@
       <w:r>
         <w:t xml:space="preserve"> mit der erwarteten </w:t>
       </w:r>
-      <w:proofErr w:type="spellStart"/>
       <w:r>
         <w:rPr>
           <w:i/>
         </w:rPr>
         <w:t>deadline</w:t>
       </w:r>
-      <w:proofErr w:type="spellEnd"/>
       <w:r>
         <w:t xml:space="preserve"> und der </w:t>
       </w:r>
@@ -276,14 +244,12 @@
       <w:r>
         <w:t xml:space="preserve">Die Funktion </w:t>
       </w:r>
-      <w:proofErr w:type="spellStart"/>
       <w:r>
         <w:rPr>
           <w:i/>
         </w:rPr>
         <w:t>changeSystemTick</w:t>
       </w:r>
-      <w:proofErr w:type="spellEnd"/>
       <w:r>
         <w:t xml:space="preserve"> soll die aktuelle Auflösung der Systemuhr ermitteln, dies wird durch ein </w:t>
       </w:r>
@@ -291,40 +257,19 @@
         <w:rPr>
           <w:i/>
         </w:rPr>
-        <w:t>_</w:t>
-      </w:r>
-      <w:proofErr w:type="spellStart"/>
-      <w:r>
-        <w:rPr>
-          <w:i/>
-        </w:rPr>
-        <w:t>clockperiod</w:t>
-      </w:r>
-      <w:r>
-        <w:t>-Struct</w:t>
-      </w:r>
-      <w:proofErr w:type="spellEnd"/>
-      <w:r>
-        <w:t xml:space="preserve"> realisiert, das einmal für die aktuellen Ticks und einmal für die veränderten Ticks benötigt wird. </w:t>
-      </w:r>
-      <w:proofErr w:type="spellStart"/>
+        <w:t>_clockperiod</w:t>
+      </w:r>
+      <w:r>
+        <w:t xml:space="preserve">-Struct realisiert, das einmal für die aktuellen Ticks und einmal für die veränderten Ticks benötigt wird. </w:t>
+      </w:r>
       <w:r>
         <w:rPr>
           <w:i/>
         </w:rPr>
         <w:t>ClockPeriod</w:t>
       </w:r>
-      <w:proofErr w:type="spellEnd"/>
-      <w:r>
-        <w:t xml:space="preserve"> in Zeile 23 speichert die </w:t>
-      </w:r>
-      <w:proofErr w:type="gramStart"/>
-      <w:r>
-        <w:t>aktuellen</w:t>
-      </w:r>
-      <w:proofErr w:type="gramEnd"/>
-      <w:r>
-        <w:t xml:space="preserve"> </w:t>
+      <w:r>
+        <w:t xml:space="preserve"> in Zeile 23 speichert die aktuellen </w:t>
       </w:r>
       <w:r>
         <w:t>Auflösung der Systemuhr</w:t>
@@ -332,24 +277,14 @@
       <w:r>
         <w:t xml:space="preserve"> in </w:t>
       </w:r>
-      <w:proofErr w:type="spellStart"/>
       <w:r>
         <w:rPr>
           <w:i/>
         </w:rPr>
         <w:t>clockRes</w:t>
       </w:r>
-      <w:proofErr w:type="spellEnd"/>
-      <w:r>
-        <w:t xml:space="preserve">, während </w:t>
-      </w:r>
-      <w:proofErr w:type="spellStart"/>
-      <w:r>
-        <w:t>ClockPeriod</w:t>
-      </w:r>
-      <w:proofErr w:type="spellEnd"/>
-      <w:r>
-        <w:t xml:space="preserve"> in Zeile 33 die </w:t>
+      <w:r>
+        <w:t xml:space="preserve">, während ClockPeriod in Zeile 33 die </w:t>
       </w:r>
       <w:r>
         <w:t xml:space="preserve">neuen Auflösung setzt. </w:t>
@@ -363,25 +298,21 @@
       <w:r>
         <w:t xml:space="preserve">Um die neuen Ticks dynamisch anpassen zu können, werden diese im Methodenaufruf in </w:t>
       </w:r>
-      <w:proofErr w:type="spellStart"/>
       <w:r>
         <w:rPr>
           <w:i/>
         </w:rPr>
         <w:t>clockRes_new</w:t>
       </w:r>
-      <w:proofErr w:type="spellEnd"/>
       <w:r>
         <w:t xml:space="preserve"> gespeichert, bevor diese Variable im zweiten </w:t>
       </w:r>
-      <w:proofErr w:type="spellStart"/>
       <w:r>
         <w:rPr>
           <w:i/>
         </w:rPr>
         <w:t>ClockPeriod</w:t>
       </w:r>
-      <w:proofErr w:type="spellEnd"/>
       <w:r>
         <w:t xml:space="preserve">-Aufruf gesetzt wird. </w:t>
       </w:r>
@@ -392,15 +323,7 @@
         <w:ind w:left="720"/>
       </w:pPr>
       <w:r>
-        <w:t xml:space="preserve">In </w:t>
-      </w:r>
-      <w:proofErr w:type="gramStart"/>
-      <w:r>
-        <w:t>der</w:t>
-      </w:r>
-      <w:proofErr w:type="gramEnd"/>
-      <w:r>
-        <w:t xml:space="preserve"> Main wird dann die Funktion aufgerufen, der geringste Wert, auf den die Systemuhr gesetzt werden kann, sind 10 Mi</w:t>
+        <w:t>In der Main wird dann die Funktion aufgerufen, der geringste Wert, auf den die Systemuhr gesetzt werden kann, sind 10 Mi</w:t>
       </w:r>
       <w:r>
         <w:t>k</w:t>
@@ -473,7 +396,12 @@
       </w:r>
     </w:p>
     <w:sectPr>
-      <w:headerReference w:type="default" r:id="rId9"/>
+      <w:headerReference w:type="even" r:id="rId9"/>
+      <w:headerReference w:type="default" r:id="rId10"/>
+      <w:footerReference w:type="even" r:id="rId11"/>
+      <w:footerReference w:type="default" r:id="rId12"/>
+      <w:headerReference w:type="first" r:id="rId13"/>
+      <w:footerReference w:type="first" r:id="rId14"/>
       <w:pgSz w:w="11906" w:h="16838"/>
       <w:pgMar w:top="1417" w:right="1417" w:bottom="1134" w:left="1417" w:header="708" w:footer="708" w:gutter="0"/>
       <w:cols w:space="708"/>
@@ -508,6 +436,36 @@
 </w:endnotes>
 </file>
 
+<file path=word/footer1.xml><?xml version="1.0" encoding="utf-8"?>
+<w:ftr xmlns:ve="http://schemas.openxmlformats.org/markup-compatibility/2006" xmlns:o="urn:schemas-microsoft-com:office:office" xmlns:r="http://schemas.openxmlformats.org/officeDocument/2006/relationships" xmlns:m="http://schemas.openxmlformats.org/officeDocument/2006/math" xmlns:v="urn:schemas-microsoft-com:vml" xmlns:wp="http://schemas.openxmlformats.org/drawingml/2006/wordprocessingDrawing" xmlns:w10="urn:schemas-microsoft-com:office:word" xmlns:w="http://schemas.openxmlformats.org/wordprocessingml/2006/main" xmlns:wne="http://schemas.microsoft.com/office/word/2006/wordml">
+  <w:p>
+    <w:pPr>
+      <w:pStyle w:val="Fuzeile"/>
+    </w:pPr>
+  </w:p>
+</w:ftr>
+</file>
+
+<file path=word/footer2.xml><?xml version="1.0" encoding="utf-8"?>
+<w:ftr xmlns:ve="http://schemas.openxmlformats.org/markup-compatibility/2006" xmlns:o="urn:schemas-microsoft-com:office:office" xmlns:r="http://schemas.openxmlformats.org/officeDocument/2006/relationships" xmlns:m="http://schemas.openxmlformats.org/officeDocument/2006/math" xmlns:v="urn:schemas-microsoft-com:vml" xmlns:wp="http://schemas.openxmlformats.org/drawingml/2006/wordprocessingDrawing" xmlns:w10="urn:schemas-microsoft-com:office:word" xmlns:w="http://schemas.openxmlformats.org/wordprocessingml/2006/main" xmlns:wne="http://schemas.microsoft.com/office/word/2006/wordml">
+  <w:p>
+    <w:pPr>
+      <w:pStyle w:val="Fuzeile"/>
+    </w:pPr>
+  </w:p>
+</w:ftr>
+</file>
+
+<file path=word/footer3.xml><?xml version="1.0" encoding="utf-8"?>
+<w:ftr xmlns:ve="http://schemas.openxmlformats.org/markup-compatibility/2006" xmlns:o="urn:schemas-microsoft-com:office:office" xmlns:r="http://schemas.openxmlformats.org/officeDocument/2006/relationships" xmlns:m="http://schemas.openxmlformats.org/officeDocument/2006/math" xmlns:v="urn:schemas-microsoft-com:vml" xmlns:wp="http://schemas.openxmlformats.org/drawingml/2006/wordprocessingDrawing" xmlns:w10="urn:schemas-microsoft-com:office:word" xmlns:w="http://schemas.openxmlformats.org/wordprocessingml/2006/main" xmlns:wne="http://schemas.microsoft.com/office/word/2006/wordml">
+  <w:p>
+    <w:pPr>
+      <w:pStyle w:val="Fuzeile"/>
+    </w:pPr>
+  </w:p>
+</w:ftr>
+</file>
+
 <file path=word/footnotes.xml><?xml version="1.0" encoding="utf-8"?>
 <w:footnotes xmlns:ve="http://schemas.openxmlformats.org/markup-compatibility/2006" xmlns:o="urn:schemas-microsoft-com:office:office" xmlns:r="http://schemas.openxmlformats.org/officeDocument/2006/relationships" xmlns:m="http://schemas.openxmlformats.org/officeDocument/2006/math" xmlns:v="urn:schemas-microsoft-com:vml" xmlns:wp="http://schemas.openxmlformats.org/drawingml/2006/wordprocessingDrawing" xmlns:w10="urn:schemas-microsoft-com:office:word" xmlns:w="http://schemas.openxmlformats.org/wordprocessingml/2006/main" xmlns:wne="http://schemas.microsoft.com/office/word/2006/wordml">
   <w:footnote w:type="separator" w:id="-1">
@@ -537,10 +495,48 @@
 <w:hdr xmlns:ve="http://schemas.openxmlformats.org/markup-compatibility/2006" xmlns:o="urn:schemas-microsoft-com:office:office" xmlns:r="http://schemas.openxmlformats.org/officeDocument/2006/relationships" xmlns:m="http://schemas.openxmlformats.org/officeDocument/2006/math" xmlns:v="urn:schemas-microsoft-com:vml" xmlns:wp="http://schemas.openxmlformats.org/drawingml/2006/wordprocessingDrawing" xmlns:w10="urn:schemas-microsoft-com:office:word" xmlns:w="http://schemas.openxmlformats.org/wordprocessingml/2006/main" xmlns:wne="http://schemas.microsoft.com/office/word/2006/wordml">
   <w:p>
     <w:pPr>
+      <w:pStyle w:val="Kopfzeile"/>
+    </w:pPr>
+  </w:p>
+</w:hdr>
+</file>
+
+<file path=word/header2.xml><?xml version="1.0" encoding="utf-8"?>
+<w:hdr xmlns:ve="http://schemas.openxmlformats.org/markup-compatibility/2006" xmlns:o="urn:schemas-microsoft-com:office:office" xmlns:r="http://schemas.openxmlformats.org/officeDocument/2006/relationships" xmlns:m="http://schemas.openxmlformats.org/officeDocument/2006/math" xmlns:v="urn:schemas-microsoft-com:vml" xmlns:wp="http://schemas.openxmlformats.org/drawingml/2006/wordprocessingDrawing" xmlns:w10="urn:schemas-microsoft-com:office:word" xmlns:w="http://schemas.openxmlformats.org/wordprocessingml/2006/main" xmlns:wne="http://schemas.microsoft.com/office/word/2006/wordml">
+  <w:p>
+    <w:pPr>
       <w:pStyle w:val="KeinLeerraum"/>
     </w:pPr>
     <w:r>
       <w:t>Lisa Obermaier</w:t>
+    </w:r>
+    <w:r>
+      <w:tab/>
+    </w:r>
+    <w:r>
+      <w:tab/>
+    </w:r>
+    <w:r>
+      <w:tab/>
+    </w:r>
+    <w:r>
+      <w:tab/>
+    </w:r>
+    <w:r>
+      <w:tab/>
+    </w:r>
+    <w:r>
+      <w:tab/>
+    </w:r>
+    <w:r>
+      <w:tab/>
+    </w:r>
+    <w:r>
+      <w:tab/>
+    </w:r>
+    <w:r>
+      <w:tab/>
+      <w:t>15.05.2019</w:t>
     </w:r>
   </w:p>
   <w:p>
@@ -550,6 +546,16 @@
     <w:r>
       <w:t>Simon Thum</w:t>
     </w:r>
+  </w:p>
+</w:hdr>
+</file>
+
+<file path=word/header3.xml><?xml version="1.0" encoding="utf-8"?>
+<w:hdr xmlns:ve="http://schemas.openxmlformats.org/markup-compatibility/2006" xmlns:o="urn:schemas-microsoft-com:office:office" xmlns:r="http://schemas.openxmlformats.org/officeDocument/2006/relationships" xmlns:m="http://schemas.openxmlformats.org/officeDocument/2006/math" xmlns:v="urn:schemas-microsoft-com:vml" xmlns:wp="http://schemas.openxmlformats.org/drawingml/2006/wordprocessingDrawing" xmlns:w10="urn:schemas-microsoft-com:office:word" xmlns:w="http://schemas.openxmlformats.org/wordprocessingml/2006/main" xmlns:wne="http://schemas.microsoft.com/office/word/2006/wordml">
+  <w:p>
+    <w:pPr>
+      <w:pStyle w:val="Kopfzeile"/>
+    </w:pPr>
   </w:p>
 </w:hdr>
 </file>

</xml_diff>